<commit_message>
Newer data and Abstract completed in Paper
</commit_message>
<xml_diff>
--- a/Paper.docx
+++ b/Paper.docx
@@ -516,6 +516,62 @@
         </w:rPr>
         <w:t xml:space="preserve"> has also started its clinical trials in Australia adding in value to the effort in eradicating the pandemic.</w:t>
       </w:r>
+      <w:r>
+        <w:rPr>
+          <w:rFonts w:ascii="Segoe UI" w:hAnsi="Segoe UI" w:cs="Segoe UI"/>
+          <w:sz w:val="28"/>
+          <w:szCs w:val="28"/>
+        </w:rPr>
+        <w:t xml:space="preserve"> Other countries like the Republic of India and the Russian Federation are placing their bets on </w:t>
+      </w:r>
+      <w:r>
+        <w:rPr>
+          <w:rFonts w:ascii="Segoe UI" w:hAnsi="Segoe UI" w:cs="Segoe UI"/>
+          <w:b/>
+          <w:bCs/>
+          <w:sz w:val="28"/>
+          <w:szCs w:val="28"/>
+        </w:rPr>
+        <w:t>Hydroxychloroquine</w:t>
+      </w:r>
+      <w:r>
+        <w:rPr>
+          <w:rFonts w:ascii="Segoe UI" w:hAnsi="Segoe UI" w:cs="Segoe UI"/>
+          <w:sz w:val="28"/>
+          <w:szCs w:val="28"/>
+        </w:rPr>
+        <w:t xml:space="preserve"> and </w:t>
+      </w:r>
+      <w:proofErr w:type="spellStart"/>
+      <w:r>
+        <w:rPr>
+          <w:rFonts w:ascii="Segoe UI" w:hAnsi="Segoe UI" w:cs="Segoe UI"/>
+          <w:b/>
+          <w:bCs/>
+          <w:sz w:val="28"/>
+          <w:szCs w:val="28"/>
+        </w:rPr>
+        <w:t>Avifavir</w:t>
+      </w:r>
+      <w:proofErr w:type="spellEnd"/>
+      <w:r>
+        <w:rPr>
+          <w:rFonts w:ascii="Segoe UI" w:hAnsi="Segoe UI" w:cs="Segoe UI"/>
+          <w:sz w:val="28"/>
+          <w:szCs w:val="28"/>
+        </w:rPr>
+        <w:t xml:space="preserve"> respectively but there is a need for vaccine that will help in defeating this pandemic.</w:t>
+      </w:r>
+    </w:p>
+    <w:p>
+      <w:pPr>
+        <w:spacing w:after="0"/>
+        <w:rPr>
+          <w:rFonts w:ascii="Segoe UI" w:hAnsi="Segoe UI" w:cs="Segoe UI"/>
+          <w:sz w:val="28"/>
+          <w:szCs w:val="28"/>
+        </w:rPr>
+      </w:pPr>
     </w:p>
     <w:sectPr>
       <w:pgSz w:w="12240" w:h="15840"/>

</xml_diff>

<commit_message>
Newer data in paper in findings
</commit_message>
<xml_diff>
--- a/Paper.docx
+++ b/Paper.docx
@@ -216,25 +216,7 @@
           <w:sz w:val="28"/>
           <w:szCs w:val="28"/>
         </w:rPr>
-        <w:t xml:space="preserve">The COVID-19 virus started somewhere in Wuhan, People’s Republic of China in December 2019. It is an infectious disease caused by SARS-CoV-2 that spreads when an uninfected body </w:t>
-      </w:r>
-      <w:proofErr w:type="gramStart"/>
-      <w:r>
-        <w:rPr>
-          <w:rFonts w:ascii="Segoe UI" w:hAnsi="Segoe UI" w:cs="Segoe UI"/>
-          <w:sz w:val="28"/>
-          <w:szCs w:val="28"/>
-        </w:rPr>
-        <w:t>comes in contact with</w:t>
-      </w:r>
-      <w:proofErr w:type="gramEnd"/>
-      <w:r>
-        <w:rPr>
-          <w:rFonts w:ascii="Segoe UI" w:hAnsi="Segoe UI" w:cs="Segoe UI"/>
-          <w:sz w:val="28"/>
-          <w:szCs w:val="28"/>
-        </w:rPr>
-        <w:t xml:space="preserve"> an infected one. Until May 31</w:t>
+        <w:t>The COVID-19 virus started somewhere in Wuhan, People’s Republic of China in December 2019. It is an infectious disease caused by SARS-CoV-2 that spreads when an uninfected body comes in contact with an infected one. Until May 31</w:t>
       </w:r>
       <w:r>
         <w:rPr>
@@ -401,49 +383,15 @@
         </w:rPr>
         <w:t xml:space="preserve"> </w:t>
       </w:r>
-      <w:proofErr w:type="spellStart"/>
-      <w:r>
-        <w:rPr>
-          <w:rFonts w:ascii="Segoe UI" w:hAnsi="Segoe UI" w:cs="Segoe UI"/>
-          <w:b/>
-          <w:bCs/>
-          <w:sz w:val="28"/>
-          <w:szCs w:val="28"/>
-        </w:rPr>
-        <w:t>Moderna</w:t>
-      </w:r>
-      <w:proofErr w:type="spellEnd"/>
-      <w:r>
-        <w:rPr>
-          <w:rFonts w:ascii="Segoe UI" w:hAnsi="Segoe UI" w:cs="Segoe UI"/>
-          <w:b/>
-          <w:bCs/>
-          <w:sz w:val="28"/>
-          <w:szCs w:val="28"/>
-        </w:rPr>
-        <w:t xml:space="preserve"> Inc, Merck &amp; Co Inc, Pfizer Inc, and </w:t>
-      </w:r>
-      <w:proofErr w:type="spellStart"/>
-      <w:r>
-        <w:rPr>
-          <w:rFonts w:ascii="Segoe UI" w:hAnsi="Segoe UI" w:cs="Segoe UI"/>
-          <w:b/>
-          <w:bCs/>
-          <w:sz w:val="28"/>
-          <w:szCs w:val="28"/>
-        </w:rPr>
-        <w:t>Novavax</w:t>
-      </w:r>
-      <w:proofErr w:type="spellEnd"/>
-      <w:r>
-        <w:rPr>
-          <w:rFonts w:ascii="Segoe UI" w:hAnsi="Segoe UI" w:cs="Segoe UI"/>
-          <w:b/>
-          <w:bCs/>
-          <w:sz w:val="28"/>
-          <w:szCs w:val="28"/>
-        </w:rPr>
-        <w:t xml:space="preserve"> Inc </w:t>
+      <w:r>
+        <w:rPr>
+          <w:rFonts w:ascii="Segoe UI" w:hAnsi="Segoe UI" w:cs="Segoe UI"/>
+          <w:b/>
+          <w:bCs/>
+          <w:sz w:val="28"/>
+          <w:szCs w:val="28"/>
+        </w:rPr>
+        <w:t xml:space="preserve">Moderna Inc, Merck &amp; Co Inc, Pfizer Inc, and Novavax Inc </w:t>
       </w:r>
       <w:r>
         <w:rPr>
@@ -460,25 +408,7 @@
           <w:szCs w:val="28"/>
         </w:rPr>
         <w:lastRenderedPageBreak/>
-        <w:t xml:space="preserve">the vaccine manufacturing efforts in the US. </w:t>
-      </w:r>
-      <w:proofErr w:type="spellStart"/>
-      <w:r>
-        <w:rPr>
-          <w:rFonts w:ascii="Segoe UI" w:hAnsi="Segoe UI" w:cs="Segoe UI"/>
-          <w:sz w:val="28"/>
-          <w:szCs w:val="28"/>
-        </w:rPr>
-        <w:t>Moderna</w:t>
-      </w:r>
-      <w:proofErr w:type="spellEnd"/>
-      <w:r>
-        <w:rPr>
-          <w:rFonts w:ascii="Segoe UI" w:hAnsi="Segoe UI" w:cs="Segoe UI"/>
-          <w:sz w:val="28"/>
-          <w:szCs w:val="28"/>
-        </w:rPr>
-        <w:t xml:space="preserve"> Inc has already started human trails with their </w:t>
+        <w:t xml:space="preserve">the vaccine manufacturing efforts in the US. Moderna Inc has already started human trails with their </w:t>
       </w:r>
       <w:r>
         <w:rPr>
@@ -496,25 +426,7 @@
           <w:sz w:val="28"/>
           <w:szCs w:val="28"/>
         </w:rPr>
-        <w:t xml:space="preserve">vaccine and it has proven to be safe and produced protective antibodies in a small group of healthy humans. On the other hand, </w:t>
-      </w:r>
-      <w:proofErr w:type="spellStart"/>
-      <w:r>
-        <w:rPr>
-          <w:rFonts w:ascii="Segoe UI" w:hAnsi="Segoe UI" w:cs="Segoe UI"/>
-          <w:sz w:val="28"/>
-          <w:szCs w:val="28"/>
-        </w:rPr>
-        <w:t>Novavax</w:t>
-      </w:r>
-      <w:proofErr w:type="spellEnd"/>
-      <w:r>
-        <w:rPr>
-          <w:rFonts w:ascii="Segoe UI" w:hAnsi="Segoe UI" w:cs="Segoe UI"/>
-          <w:sz w:val="28"/>
-          <w:szCs w:val="28"/>
-        </w:rPr>
-        <w:t xml:space="preserve"> has also started its clinical trials in Australia adding in value to the effort in eradicating the pandemic.</w:t>
+        <w:t>vaccine and it has proven to be safe and produced protective antibodies in a small group of healthy humans. On the other hand, Novavax has also started its clinical trials in Australia adding in value to the effort in eradicating the pandemic.</w:t>
       </w:r>
       <w:r>
         <w:rPr>
@@ -542,7 +454,6 @@
         </w:rPr>
         <w:t xml:space="preserve"> and </w:t>
       </w:r>
-      <w:proofErr w:type="spellStart"/>
       <w:r>
         <w:rPr>
           <w:rFonts w:ascii="Segoe UI" w:hAnsi="Segoe UI" w:cs="Segoe UI"/>
@@ -553,7 +464,6 @@
         </w:rPr>
         <w:t>Avifavir</w:t>
       </w:r>
-      <w:proofErr w:type="spellEnd"/>
       <w:r>
         <w:rPr>
           <w:rFonts w:ascii="Segoe UI" w:hAnsi="Segoe UI" w:cs="Segoe UI"/>
@@ -568,6 +478,668 @@
         <w:spacing w:after="0"/>
         <w:rPr>
           <w:rFonts w:ascii="Segoe UI" w:hAnsi="Segoe UI" w:cs="Segoe UI"/>
+          <w:sz w:val="28"/>
+          <w:szCs w:val="28"/>
+        </w:rPr>
+      </w:pPr>
+    </w:p>
+    <w:p>
+      <w:pPr>
+        <w:spacing w:after="0"/>
+        <w:rPr>
+          <w:rFonts w:ascii="Segoe UI" w:hAnsi="Segoe UI" w:cs="Segoe UI"/>
+          <w:sz w:val="36"/>
+          <w:szCs w:val="36"/>
+        </w:rPr>
+      </w:pPr>
+      <w:r>
+        <w:rPr>
+          <w:rFonts w:ascii="Segoe UI" w:hAnsi="Segoe UI" w:cs="Segoe UI"/>
+          <w:sz w:val="36"/>
+          <w:szCs w:val="36"/>
+        </w:rPr>
+        <w:t>Findings</w:t>
+      </w:r>
+    </w:p>
+    <w:p>
+      <w:pPr>
+        <w:spacing w:after="0"/>
+        <w:rPr>
+          <w:rFonts w:ascii="Segoe UI" w:hAnsi="Segoe UI" w:cs="Segoe UI"/>
+          <w:sz w:val="28"/>
+          <w:szCs w:val="28"/>
+        </w:rPr>
+      </w:pPr>
+      <w:r>
+        <w:rPr>
+          <w:rFonts w:ascii="Segoe UI" w:hAnsi="Segoe UI" w:cs="Segoe UI"/>
+          <w:sz w:val="28"/>
+          <w:szCs w:val="28"/>
+        </w:rPr>
+        <w:t xml:space="preserve">The initial cases of COVID-19 started appearing in January 2020 in the </w:t>
+      </w:r>
+      <w:r>
+        <w:rPr>
+          <w:rFonts w:ascii="Segoe UI" w:hAnsi="Segoe UI" w:cs="Segoe UI"/>
+          <w:b/>
+          <w:bCs/>
+          <w:sz w:val="28"/>
+          <w:szCs w:val="28"/>
+        </w:rPr>
+        <w:t xml:space="preserve">King County </w:t>
+      </w:r>
+      <w:r>
+        <w:rPr>
+          <w:rFonts w:ascii="Segoe UI" w:hAnsi="Segoe UI" w:cs="Segoe UI"/>
+          <w:sz w:val="28"/>
+          <w:szCs w:val="28"/>
+        </w:rPr>
+        <w:t xml:space="preserve">of the Washington state. This </w:t>
+      </w:r>
+      <w:r>
+        <w:rPr>
+          <w:rFonts w:ascii="Segoe UI" w:hAnsi="Segoe UI" w:cs="Segoe UI"/>
+          <w:sz w:val="28"/>
+          <w:szCs w:val="28"/>
+        </w:rPr>
+        <w:t>is the first location of the outbreak. The following months saw an exponential growth in the total number of cases in the country.</w:t>
+      </w:r>
+    </w:p>
+    <w:p>
+      <w:pPr>
+        <w:spacing w:after="0"/>
+        <w:rPr>
+          <w:rFonts w:ascii="Segoe UI" w:hAnsi="Segoe UI" w:cs="Segoe UI"/>
+          <w:sz w:val="28"/>
+          <w:szCs w:val="28"/>
+        </w:rPr>
+      </w:pPr>
+    </w:p>
+    <w:p>
+      <w:pPr>
+        <w:spacing w:after="0"/>
+        <w:rPr>
+          <w:rFonts w:ascii="Segoe UI" w:hAnsi="Segoe UI" w:cs="Segoe UI"/>
+          <w:sz w:val="28"/>
+          <w:szCs w:val="28"/>
+        </w:rPr>
+      </w:pPr>
+      <w:r>
+        <w:rPr>
+          <w:noProof/>
+        </w:rPr>
+        <w:drawing>
+          <wp:inline distT="0" distB="0" distL="0" distR="0" wp14:anchorId="0146F92F" wp14:editId="317A4DFF">
+            <wp:extent cx="5943600" cy="3167380"/>
+            <wp:effectExtent l="0" t="0" r="0" b="0"/>
+            <wp:docPr id="1" name="Picture 1"/>
+            <wp:cNvGraphicFramePr>
+              <a:graphicFrameLocks xmlns:a="http://schemas.openxmlformats.org/drawingml/2006/main" noChangeAspect="1"/>
+            </wp:cNvGraphicFramePr>
+            <a:graphic xmlns:a="http://schemas.openxmlformats.org/drawingml/2006/main">
+              <a:graphicData uri="http://schemas.openxmlformats.org/drawingml/2006/picture">
+                <pic:pic xmlns:pic="http://schemas.openxmlformats.org/drawingml/2006/picture">
+                  <pic:nvPicPr>
+                    <pic:cNvPr id="1" name=""/>
+                    <pic:cNvPicPr/>
+                  </pic:nvPicPr>
+                  <pic:blipFill>
+                    <a:blip r:embed="rId6"/>
+                    <a:stretch>
+                      <a:fillRect/>
+                    </a:stretch>
+                  </pic:blipFill>
+                  <pic:spPr>
+                    <a:xfrm>
+                      <a:off x="0" y="0"/>
+                      <a:ext cx="5943600" cy="3167380"/>
+                    </a:xfrm>
+                    <a:prstGeom prst="rect">
+                      <a:avLst/>
+                    </a:prstGeom>
+                  </pic:spPr>
+                </pic:pic>
+              </a:graphicData>
+            </a:graphic>
+          </wp:inline>
+        </w:drawing>
+      </w:r>
+    </w:p>
+    <w:p>
+      <w:pPr>
+        <w:spacing w:after="0"/>
+        <w:jc w:val="center"/>
+        <w:rPr>
+          <w:rFonts w:ascii="Consolas" w:hAnsi="Consolas" w:cs="Segoe UI"/>
+          <w:b/>
+          <w:bCs/>
+          <w:sz w:val="28"/>
+          <w:szCs w:val="28"/>
+        </w:rPr>
+      </w:pPr>
+      <w:r>
+        <w:rPr>
+          <w:rFonts w:ascii="Consolas" w:hAnsi="Consolas" w:cs="Segoe UI"/>
+          <w:b/>
+          <w:bCs/>
+          <w:sz w:val="28"/>
+          <w:szCs w:val="28"/>
+        </w:rPr>
+        <w:t>fig 1: The Total Cases of COVID-19 in the US</w:t>
+      </w:r>
+    </w:p>
+    <w:p>
+      <w:pPr>
+        <w:spacing w:after="0"/>
+        <w:jc w:val="center"/>
+        <w:rPr>
+          <w:rFonts w:ascii="Segoe UI" w:hAnsi="Segoe UI" w:cs="Segoe UI"/>
+          <w:b/>
+          <w:bCs/>
+          <w:sz w:val="28"/>
+          <w:szCs w:val="28"/>
+        </w:rPr>
+      </w:pPr>
+    </w:p>
+    <w:p>
+      <w:pPr>
+        <w:spacing w:after="0"/>
+        <w:rPr>
+          <w:rFonts w:ascii="Segoe UI" w:hAnsi="Segoe UI" w:cs="Segoe UI"/>
+          <w:sz w:val="28"/>
+          <w:szCs w:val="28"/>
+        </w:rPr>
+      </w:pPr>
+    </w:p>
+    <w:p>
+      <w:pPr>
+        <w:spacing w:after="0"/>
+        <w:rPr>
+          <w:rFonts w:ascii="Segoe UI" w:hAnsi="Segoe UI" w:cs="Segoe UI"/>
+          <w:sz w:val="28"/>
+          <w:szCs w:val="28"/>
+        </w:rPr>
+      </w:pPr>
+      <w:r>
+        <w:rPr>
+          <w:rFonts w:ascii="Segoe UI" w:hAnsi="Segoe UI" w:cs="Segoe UI"/>
+          <w:sz w:val="28"/>
+          <w:szCs w:val="28"/>
+        </w:rPr>
+        <w:lastRenderedPageBreak/>
+        <w:t xml:space="preserve">The impact of COVID-19 </w:t>
+      </w:r>
+      <w:r>
+        <w:rPr>
+          <w:rFonts w:ascii="Segoe UI" w:hAnsi="Segoe UI" w:cs="Segoe UI"/>
+          <w:sz w:val="28"/>
+          <w:szCs w:val="28"/>
+        </w:rPr>
+        <w:t>became first</w:t>
+      </w:r>
+      <w:r>
+        <w:rPr>
+          <w:rFonts w:ascii="Segoe UI" w:hAnsi="Segoe UI" w:cs="Segoe UI"/>
+          <w:sz w:val="28"/>
+          <w:szCs w:val="28"/>
+        </w:rPr>
+        <w:t xml:space="preserve"> noticeable in the United States in the month of March 2020.</w:t>
+      </w:r>
+      <w:r>
+        <w:rPr>
+          <w:rFonts w:ascii="Segoe UI" w:hAnsi="Segoe UI" w:cs="Segoe UI"/>
+          <w:sz w:val="28"/>
+          <w:szCs w:val="28"/>
+        </w:rPr>
+        <w:t xml:space="preserve"> On March 16</w:t>
+      </w:r>
+      <w:r>
+        <w:rPr>
+          <w:rFonts w:ascii="Segoe UI" w:hAnsi="Segoe UI" w:cs="Segoe UI"/>
+          <w:sz w:val="28"/>
+          <w:szCs w:val="28"/>
+          <w:vertAlign w:val="superscript"/>
+        </w:rPr>
+        <w:t>th</w:t>
+      </w:r>
+      <w:r>
+        <w:rPr>
+          <w:rFonts w:ascii="Segoe UI" w:hAnsi="Segoe UI" w:cs="Segoe UI"/>
+          <w:sz w:val="28"/>
+          <w:szCs w:val="28"/>
+        </w:rPr>
+        <w:t>, 2020, Social Distancing</w:t>
+      </w:r>
+      <w:r>
+        <w:rPr>
+          <w:rFonts w:ascii="Segoe UI" w:hAnsi="Segoe UI" w:cs="Segoe UI"/>
+          <w:sz w:val="28"/>
+          <w:szCs w:val="28"/>
+        </w:rPr>
+        <w:t xml:space="preserve"> was urged to be followed to </w:t>
+      </w:r>
+      <w:r>
+        <w:rPr>
+          <w:rFonts w:ascii="Segoe UI" w:hAnsi="Segoe UI" w:cs="Segoe UI"/>
+          <w:i/>
+          <w:iCs/>
+          <w:sz w:val="28"/>
+          <w:szCs w:val="28"/>
+        </w:rPr>
+        <w:t xml:space="preserve">flatten the curve </w:t>
+      </w:r>
+      <w:r>
+        <w:rPr>
+          <w:rFonts w:ascii="Segoe UI" w:hAnsi="Segoe UI" w:cs="Segoe UI"/>
+          <w:sz w:val="28"/>
+          <w:szCs w:val="28"/>
+        </w:rPr>
+        <w:t>of the COVID-19 spread</w:t>
+      </w:r>
+      <w:r>
+        <w:rPr>
+          <w:rFonts w:ascii="Segoe UI" w:hAnsi="Segoe UI" w:cs="Segoe UI"/>
+          <w:sz w:val="28"/>
+          <w:szCs w:val="28"/>
+        </w:rPr>
+        <w:t>.</w:t>
+      </w:r>
+    </w:p>
+    <w:p>
+      <w:pPr>
+        <w:spacing w:after="0"/>
+        <w:rPr>
+          <w:rFonts w:ascii="Segoe UI" w:hAnsi="Segoe UI" w:cs="Segoe UI"/>
+          <w:sz w:val="28"/>
+          <w:szCs w:val="28"/>
+        </w:rPr>
+      </w:pPr>
+    </w:p>
+    <w:p>
+      <w:pPr>
+        <w:spacing w:after="0"/>
+        <w:rPr>
+          <w:rFonts w:ascii="Segoe UI" w:hAnsi="Segoe UI" w:cs="Segoe UI"/>
+          <w:sz w:val="28"/>
+          <w:szCs w:val="28"/>
+        </w:rPr>
+      </w:pPr>
+      <w:r>
+        <w:rPr>
+          <w:noProof/>
+        </w:rPr>
+        <w:drawing>
+          <wp:inline distT="0" distB="0" distL="0" distR="0" wp14:anchorId="02775FC4" wp14:editId="1E340DEC">
+            <wp:extent cx="5943600" cy="3682365"/>
+            <wp:effectExtent l="0" t="0" r="0" b="0"/>
+            <wp:docPr id="11" name="Picture 11"/>
+            <wp:cNvGraphicFramePr>
+              <a:graphicFrameLocks xmlns:a="http://schemas.openxmlformats.org/drawingml/2006/main" noChangeAspect="1"/>
+            </wp:cNvGraphicFramePr>
+            <a:graphic xmlns:a="http://schemas.openxmlformats.org/drawingml/2006/main">
+              <a:graphicData uri="http://schemas.openxmlformats.org/drawingml/2006/picture">
+                <pic:pic xmlns:pic="http://schemas.openxmlformats.org/drawingml/2006/picture">
+                  <pic:nvPicPr>
+                    <pic:cNvPr id="1" name=""/>
+                    <pic:cNvPicPr/>
+                  </pic:nvPicPr>
+                  <pic:blipFill>
+                    <a:blip r:embed="rId7"/>
+                    <a:stretch>
+                      <a:fillRect/>
+                    </a:stretch>
+                  </pic:blipFill>
+                  <pic:spPr>
+                    <a:xfrm>
+                      <a:off x="0" y="0"/>
+                      <a:ext cx="5943600" cy="3682365"/>
+                    </a:xfrm>
+                    <a:prstGeom prst="rect">
+                      <a:avLst/>
+                    </a:prstGeom>
+                  </pic:spPr>
+                </pic:pic>
+              </a:graphicData>
+            </a:graphic>
+          </wp:inline>
+        </w:drawing>
+      </w:r>
+    </w:p>
+    <w:p>
+      <w:pPr>
+        <w:spacing w:after="0"/>
+        <w:jc w:val="center"/>
+        <w:rPr>
+          <w:rFonts w:ascii="Consolas" w:hAnsi="Consolas" w:cs="Segoe UI"/>
+          <w:b/>
+          <w:bCs/>
+          <w:sz w:val="28"/>
+          <w:szCs w:val="28"/>
+        </w:rPr>
+      </w:pPr>
+      <w:r>
+        <w:rPr>
+          <w:rFonts w:ascii="Consolas" w:hAnsi="Consolas" w:cs="Segoe UI"/>
+          <w:b/>
+          <w:bCs/>
+          <w:sz w:val="28"/>
+          <w:szCs w:val="28"/>
+        </w:rPr>
+        <w:t>Fig 2: Line graph of the Increase in cases of COVID-19 by month</w:t>
+      </w:r>
+    </w:p>
+    <w:p>
+      <w:pPr>
+        <w:spacing w:after="0"/>
+        <w:jc w:val="center"/>
+        <w:rPr>
+          <w:rFonts w:ascii="Segoe UI" w:hAnsi="Segoe UI" w:cs="Segoe UI"/>
+          <w:sz w:val="28"/>
+          <w:szCs w:val="28"/>
+        </w:rPr>
+      </w:pPr>
+    </w:p>
+    <w:p>
+      <w:pPr>
+        <w:rPr>
+          <w:rFonts w:ascii="Segoe UI" w:hAnsi="Segoe UI" w:cs="Segoe UI"/>
+          <w:sz w:val="28"/>
+          <w:szCs w:val="28"/>
+        </w:rPr>
+      </w:pPr>
+      <w:r>
+        <w:rPr>
+          <w:rFonts w:ascii="Segoe UI" w:hAnsi="Segoe UI" w:cs="Segoe UI"/>
+          <w:sz w:val="28"/>
+          <w:szCs w:val="28"/>
+        </w:rPr>
+        <w:t xml:space="preserve">The numbers were at </w:t>
+      </w:r>
+      <w:r>
+        <w:rPr>
+          <w:rFonts w:ascii="Segoe UI" w:hAnsi="Segoe UI" w:cs="Segoe UI"/>
+          <w:b/>
+          <w:bCs/>
+          <w:sz w:val="28"/>
+          <w:szCs w:val="28"/>
+        </w:rPr>
+        <w:t>185,991 cases</w:t>
+      </w:r>
+      <w:r>
+        <w:rPr>
+          <w:rFonts w:ascii="Segoe UI" w:hAnsi="Segoe UI" w:cs="Segoe UI"/>
+          <w:sz w:val="28"/>
+          <w:szCs w:val="28"/>
+        </w:rPr>
+        <w:t xml:space="preserve"> for the month of March 2020 and saw a jump of </w:t>
+      </w:r>
+      <w:r>
+        <w:rPr>
+          <w:rFonts w:ascii="Segoe UI" w:hAnsi="Segoe UI" w:cs="Segoe UI"/>
+          <w:b/>
+          <w:bCs/>
+          <w:sz w:val="28"/>
+          <w:szCs w:val="28"/>
+        </w:rPr>
+        <w:t xml:space="preserve">471.35% </w:t>
+      </w:r>
+      <w:r>
+        <w:rPr>
+          <w:rFonts w:ascii="Segoe UI" w:hAnsi="Segoe UI" w:cs="Segoe UI"/>
+          <w:sz w:val="28"/>
+          <w:szCs w:val="28"/>
+        </w:rPr>
+        <w:t xml:space="preserve">to reach </w:t>
+      </w:r>
+      <w:r>
+        <w:rPr>
+          <w:rFonts w:ascii="Segoe UI" w:hAnsi="Segoe UI" w:cs="Segoe UI"/>
+          <w:b/>
+          <w:bCs/>
+          <w:sz w:val="28"/>
+          <w:szCs w:val="28"/>
+        </w:rPr>
+        <w:t>876,684 cases</w:t>
+      </w:r>
+      <w:r>
+        <w:rPr>
+          <w:rFonts w:ascii="Segoe UI" w:hAnsi="Segoe UI" w:cs="Segoe UI"/>
+          <w:sz w:val="28"/>
+          <w:szCs w:val="28"/>
+        </w:rPr>
+        <w:t xml:space="preserve"> for the month of April 2020. With 75 days of implementation of Social Distancing measures, in the latter part of May 2020, the number of new cases stood at </w:t>
+      </w:r>
+      <w:r>
+        <w:rPr>
+          <w:rFonts w:ascii="Segoe UI" w:hAnsi="Segoe UI" w:cs="Segoe UI"/>
+          <w:b/>
+          <w:bCs/>
+          <w:sz w:val="28"/>
+          <w:szCs w:val="28"/>
+        </w:rPr>
+        <w:t xml:space="preserve">739,111 cases </w:t>
+      </w:r>
+      <w:r>
+        <w:rPr>
+          <w:rFonts w:ascii="Segoe UI" w:hAnsi="Segoe UI" w:cs="Segoe UI"/>
+          <w:sz w:val="28"/>
+          <w:szCs w:val="28"/>
+        </w:rPr>
+        <w:t xml:space="preserve">which is </w:t>
+      </w:r>
+      <w:r>
+        <w:rPr>
+          <w:rFonts w:ascii="Segoe UI" w:hAnsi="Segoe UI" w:cs="Segoe UI"/>
+          <w:b/>
+          <w:bCs/>
+          <w:sz w:val="28"/>
+          <w:szCs w:val="28"/>
+        </w:rPr>
+        <w:t xml:space="preserve">15.69% decline </w:t>
+      </w:r>
+      <w:r>
+        <w:rPr>
+          <w:rFonts w:ascii="Segoe UI" w:hAnsi="Segoe UI" w:cs="Segoe UI"/>
+          <w:sz w:val="28"/>
+          <w:szCs w:val="28"/>
+        </w:rPr>
+        <w:t xml:space="preserve">with respect to the </w:t>
+      </w:r>
+      <w:r>
+        <w:rPr>
+          <w:rFonts w:ascii="Segoe UI" w:hAnsi="Segoe UI" w:cs="Segoe UI"/>
+          <w:sz w:val="28"/>
+          <w:szCs w:val="28"/>
+        </w:rPr>
+        <w:t>new</w:t>
+      </w:r>
+      <w:r>
+        <w:rPr>
+          <w:rFonts w:ascii="Segoe UI" w:hAnsi="Segoe UI" w:cs="Segoe UI"/>
+          <w:sz w:val="28"/>
+          <w:szCs w:val="28"/>
+        </w:rPr>
+        <w:t xml:space="preserve"> number of cases </w:t>
+      </w:r>
+      <w:r>
+        <w:rPr>
+          <w:rFonts w:ascii="Segoe UI" w:hAnsi="Segoe UI" w:cs="Segoe UI"/>
+          <w:sz w:val="28"/>
+          <w:szCs w:val="28"/>
+        </w:rPr>
+        <w:t>for</w:t>
+      </w:r>
+      <w:r>
+        <w:rPr>
+          <w:rFonts w:ascii="Segoe UI" w:hAnsi="Segoe UI" w:cs="Segoe UI"/>
+          <w:sz w:val="28"/>
+          <w:szCs w:val="28"/>
+        </w:rPr>
+        <w:t xml:space="preserve"> April 2020.</w:t>
+      </w:r>
+    </w:p>
+    <w:p>
+      <w:pPr>
+        <w:rPr>
+          <w:rFonts w:ascii="Segoe UI" w:hAnsi="Segoe UI" w:cs="Segoe UI"/>
+          <w:b/>
+          <w:bCs/>
+          <w:sz w:val="28"/>
+          <w:szCs w:val="28"/>
+        </w:rPr>
+      </w:pPr>
+      <w:r>
+        <w:rPr>
+          <w:rFonts w:ascii="Segoe UI" w:hAnsi="Segoe UI" w:cs="Segoe UI"/>
+          <w:sz w:val="28"/>
+          <w:szCs w:val="28"/>
+        </w:rPr>
+        <w:t xml:space="preserve">During these 5 months, on an average, </w:t>
+      </w:r>
+      <w:r>
+        <w:rPr>
+          <w:rFonts w:ascii="Segoe UI" w:hAnsi="Segoe UI" w:cs="Segoe UI"/>
+          <w:b/>
+          <w:bCs/>
+          <w:sz w:val="28"/>
+          <w:szCs w:val="28"/>
+        </w:rPr>
+        <w:t xml:space="preserve">Friday </w:t>
+      </w:r>
+      <w:r>
+        <w:rPr>
+          <w:rFonts w:ascii="Segoe UI" w:hAnsi="Segoe UI" w:cs="Segoe UI"/>
+          <w:sz w:val="28"/>
+          <w:szCs w:val="28"/>
+        </w:rPr>
+        <w:t xml:space="preserve">saw the highest number of increase in cases as well as highest number of deaths logged. Whereas on the other hand, </w:t>
+      </w:r>
+      <w:r>
+        <w:rPr>
+          <w:rFonts w:ascii="Segoe UI" w:hAnsi="Segoe UI" w:cs="Segoe UI"/>
+          <w:b/>
+          <w:bCs/>
+          <w:sz w:val="28"/>
+          <w:szCs w:val="28"/>
+        </w:rPr>
+        <w:t xml:space="preserve">Sunday </w:t>
+      </w:r>
+      <w:r>
+        <w:rPr>
+          <w:rFonts w:ascii="Segoe UI" w:hAnsi="Segoe UI" w:cs="Segoe UI"/>
+          <w:sz w:val="28"/>
+          <w:szCs w:val="28"/>
+        </w:rPr>
+        <w:t xml:space="preserve">saw the least number of increase in cases and </w:t>
+      </w:r>
+      <w:r>
+        <w:rPr>
+          <w:rFonts w:ascii="Segoe UI" w:hAnsi="Segoe UI" w:cs="Segoe UI"/>
+          <w:b/>
+          <w:bCs/>
+          <w:sz w:val="28"/>
+          <w:szCs w:val="28"/>
+        </w:rPr>
+        <w:t xml:space="preserve">Saturday </w:t>
+      </w:r>
+      <w:r>
+        <w:rPr>
+          <w:rFonts w:ascii="Segoe UI" w:hAnsi="Segoe UI" w:cs="Segoe UI"/>
+          <w:sz w:val="28"/>
+          <w:szCs w:val="28"/>
+        </w:rPr>
+        <w:t xml:space="preserve">saw the least number of deaths. The lowest average increase in the number of cases was seen on </w:t>
+      </w:r>
+      <w:r>
+        <w:rPr>
+          <w:rFonts w:ascii="Segoe UI" w:hAnsi="Segoe UI" w:cs="Segoe UI"/>
+          <w:b/>
+          <w:bCs/>
+          <w:sz w:val="28"/>
+          <w:szCs w:val="28"/>
+        </w:rPr>
+        <w:t>Sunday.</w:t>
+      </w:r>
+    </w:p>
+    <w:p>
+      <w:pPr>
+        <w:rPr>
+          <w:rFonts w:ascii="Segoe UI" w:hAnsi="Segoe UI" w:cs="Segoe UI"/>
+          <w:b/>
+          <w:bCs/>
+          <w:sz w:val="28"/>
+          <w:szCs w:val="28"/>
+        </w:rPr>
+      </w:pPr>
+    </w:p>
+    <w:p>
+      <w:pPr>
+        <w:rPr>
+          <w:rFonts w:ascii="Segoe UI" w:hAnsi="Segoe UI" w:cs="Segoe UI"/>
+          <w:sz w:val="28"/>
+          <w:szCs w:val="28"/>
+        </w:rPr>
+      </w:pPr>
+    </w:p>
+    <w:p>
+      <w:pPr>
+        <w:spacing w:after="0"/>
+        <w:rPr>
+          <w:rFonts w:ascii="Segoe UI" w:hAnsi="Segoe UI" w:cs="Segoe UI"/>
+          <w:i/>
+          <w:iCs/>
+          <w:sz w:val="28"/>
+          <w:szCs w:val="28"/>
+        </w:rPr>
+      </w:pPr>
+      <w:r>
+        <w:rPr>
+          <w:noProof/>
+        </w:rPr>
+        <w:drawing>
+          <wp:inline distT="0" distB="0" distL="0" distR="0" wp14:anchorId="3F84BD6C" wp14:editId="3C5E1C92">
+            <wp:extent cx="5943600" cy="3048000"/>
+            <wp:effectExtent l="0" t="0" r="0" b="0"/>
+            <wp:docPr id="10" name="Picture 10"/>
+            <wp:cNvGraphicFramePr>
+              <a:graphicFrameLocks xmlns:a="http://schemas.openxmlformats.org/drawingml/2006/main" noChangeAspect="1"/>
+            </wp:cNvGraphicFramePr>
+            <a:graphic xmlns:a="http://schemas.openxmlformats.org/drawingml/2006/main">
+              <a:graphicData uri="http://schemas.openxmlformats.org/drawingml/2006/picture">
+                <pic:pic xmlns:pic="http://schemas.openxmlformats.org/drawingml/2006/picture">
+                  <pic:nvPicPr>
+                    <pic:cNvPr id="1" name=""/>
+                    <pic:cNvPicPr/>
+                  </pic:nvPicPr>
+                  <pic:blipFill>
+                    <a:blip r:embed="rId8"/>
+                    <a:stretch>
+                      <a:fillRect/>
+                    </a:stretch>
+                  </pic:blipFill>
+                  <pic:spPr>
+                    <a:xfrm>
+                      <a:off x="0" y="0"/>
+                      <a:ext cx="5943600" cy="3048000"/>
+                    </a:xfrm>
+                    <a:prstGeom prst="rect">
+                      <a:avLst/>
+                    </a:prstGeom>
+                  </pic:spPr>
+                </pic:pic>
+              </a:graphicData>
+            </a:graphic>
+          </wp:inline>
+        </w:drawing>
+      </w:r>
+    </w:p>
+    <w:p>
+      <w:pPr>
+        <w:spacing w:after="0"/>
+        <w:rPr>
+          <w:rFonts w:ascii="Segoe UI" w:hAnsi="Segoe UI" w:cs="Segoe UI"/>
+          <w:b/>
+          <w:bCs/>
           <w:sz w:val="28"/>
           <w:szCs w:val="28"/>
         </w:rPr>

</xml_diff>

<commit_message>
New data in paper
</commit_message>
<xml_diff>
--- a/Paper.docx
+++ b/Paper.docx
@@ -994,7 +994,7 @@
           <w:sz w:val="28"/>
           <w:szCs w:val="28"/>
         </w:rPr>
-        <w:t xml:space="preserve">During these 5 months, on an average, </w:t>
+        <w:t xml:space="preserve">During these 5 months, </w:t>
       </w:r>
       <w:r>
         <w:rPr>
@@ -1012,7 +1012,39 @@
           <w:sz w:val="28"/>
           <w:szCs w:val="28"/>
         </w:rPr>
-        <w:t xml:space="preserve">saw the highest number of increase in cases as well as highest number of deaths logged. Whereas on the other hand, </w:t>
+        <w:t>saw the highest</w:t>
+      </w:r>
+      <w:r>
+        <w:rPr>
+          <w:rFonts w:ascii="Segoe UI" w:hAnsi="Segoe UI" w:cs="Segoe UI"/>
+          <w:sz w:val="28"/>
+          <w:szCs w:val="28"/>
+        </w:rPr>
+        <w:t xml:space="preserve"> of the total</w:t>
+      </w:r>
+      <w:r>
+        <w:rPr>
+          <w:rFonts w:ascii="Segoe UI" w:hAnsi="Segoe UI" w:cs="Segoe UI"/>
+          <w:sz w:val="28"/>
+          <w:szCs w:val="28"/>
+        </w:rPr>
+        <w:t xml:space="preserve"> number of increase in cases as well as highest number of</w:t>
+      </w:r>
+      <w:r>
+        <w:rPr>
+          <w:rFonts w:ascii="Segoe UI" w:hAnsi="Segoe UI" w:cs="Segoe UI"/>
+          <w:sz w:val="28"/>
+          <w:szCs w:val="28"/>
+        </w:rPr>
+        <w:t xml:space="preserve"> total</w:t>
+      </w:r>
+      <w:r>
+        <w:rPr>
+          <w:rFonts w:ascii="Segoe UI" w:hAnsi="Segoe UI" w:cs="Segoe UI"/>
+          <w:sz w:val="28"/>
+          <w:szCs w:val="28"/>
+        </w:rPr>
+        <w:t xml:space="preserve"> deaths logged. Whereas on the other hand, </w:t>
       </w:r>
       <w:r>
         <w:rPr>
@@ -1060,6 +1092,91 @@
         </w:rPr>
         <w:t>Sunday.</w:t>
       </w:r>
+    </w:p>
+    <w:p>
+      <w:pPr>
+        <w:rPr>
+          <w:rFonts w:ascii="Segoe UI" w:hAnsi="Segoe UI" w:cs="Segoe UI"/>
+          <w:b/>
+          <w:bCs/>
+          <w:sz w:val="28"/>
+          <w:szCs w:val="28"/>
+        </w:rPr>
+      </w:pPr>
+      <w:r>
+        <w:rPr>
+          <w:noProof/>
+        </w:rPr>
+        <w:lastRenderedPageBreak/>
+        <w:drawing>
+          <wp:inline distT="0" distB="0" distL="0" distR="0" wp14:anchorId="4183377F" wp14:editId="74785533">
+            <wp:extent cx="5943600" cy="3881120"/>
+            <wp:effectExtent l="0" t="0" r="0" b="5080"/>
+            <wp:docPr id="12" name="Picture 12"/>
+            <wp:cNvGraphicFramePr>
+              <a:graphicFrameLocks xmlns:a="http://schemas.openxmlformats.org/drawingml/2006/main" noChangeAspect="1"/>
+            </wp:cNvGraphicFramePr>
+            <a:graphic xmlns:a="http://schemas.openxmlformats.org/drawingml/2006/main">
+              <a:graphicData uri="http://schemas.openxmlformats.org/drawingml/2006/picture">
+                <pic:pic xmlns:pic="http://schemas.openxmlformats.org/drawingml/2006/picture">
+                  <pic:nvPicPr>
+                    <pic:cNvPr id="1" name=""/>
+                    <pic:cNvPicPr/>
+                  </pic:nvPicPr>
+                  <pic:blipFill>
+                    <a:blip r:embed="rId8"/>
+                    <a:stretch>
+                      <a:fillRect/>
+                    </a:stretch>
+                  </pic:blipFill>
+                  <pic:spPr>
+                    <a:xfrm>
+                      <a:off x="0" y="0"/>
+                      <a:ext cx="5943600" cy="3881120"/>
+                    </a:xfrm>
+                    <a:prstGeom prst="rect">
+                      <a:avLst/>
+                    </a:prstGeom>
+                  </pic:spPr>
+                </pic:pic>
+              </a:graphicData>
+            </a:graphic>
+          </wp:inline>
+        </w:drawing>
+      </w:r>
+    </w:p>
+    <w:p>
+      <w:pPr>
+        <w:jc w:val="center"/>
+        <w:rPr>
+          <w:rFonts w:ascii="Consolas" w:hAnsi="Consolas" w:cs="Segoe UI"/>
+          <w:b/>
+          <w:bCs/>
+          <w:sz w:val="28"/>
+          <w:szCs w:val="28"/>
+        </w:rPr>
+      </w:pPr>
+      <w:r>
+        <w:rPr>
+          <w:rFonts w:ascii="Consolas" w:hAnsi="Consolas" w:cs="Segoe UI"/>
+          <w:b/>
+          <w:bCs/>
+          <w:sz w:val="28"/>
+          <w:szCs w:val="28"/>
+        </w:rPr>
+        <w:t>Fig 3: Total increase in the number of cases by weekday</w:t>
+      </w:r>
+    </w:p>
+    <w:p>
+      <w:pPr>
+        <w:rPr>
+          <w:rFonts w:ascii="Segoe UI" w:hAnsi="Segoe UI" w:cs="Segoe UI"/>
+          <w:b/>
+          <w:bCs/>
+          <w:sz w:val="28"/>
+          <w:szCs w:val="28"/>
+        </w:rPr>
+      </w:pPr>
     </w:p>
     <w:p>
       <w:pPr>
@@ -1096,6 +1213,7 @@
         <w:rPr>
           <w:noProof/>
         </w:rPr>
+        <w:lastRenderedPageBreak/>
         <w:drawing>
           <wp:inline distT="0" distB="0" distL="0" distR="0" wp14:anchorId="3F84BD6C" wp14:editId="3C5E1C92">
             <wp:extent cx="5943600" cy="3048000"/>
@@ -1112,7 +1230,7 @@
                     <pic:cNvPicPr/>
                   </pic:nvPicPr>
                   <pic:blipFill>
-                    <a:blip r:embed="rId8"/>
+                    <a:blip r:embed="rId9"/>
                     <a:stretch>
                       <a:fillRect/>
                     </a:stretch>

</xml_diff>

<commit_message>
Completed Paper without references
</commit_message>
<xml_diff>
--- a/Paper.docx
+++ b/Paper.docx
@@ -667,31 +667,7 @@
           <w:szCs w:val="28"/>
         </w:rPr>
         <w:lastRenderedPageBreak/>
-        <w:t xml:space="preserve">The impact of COVID-19 </w:t>
-      </w:r>
-      <w:r>
-        <w:rPr>
-          <w:rFonts w:ascii="Segoe UI" w:hAnsi="Segoe UI" w:cs="Segoe UI"/>
-          <w:sz w:val="28"/>
-          <w:szCs w:val="28"/>
-        </w:rPr>
-        <w:t>became first</w:t>
-      </w:r>
-      <w:r>
-        <w:rPr>
-          <w:rFonts w:ascii="Segoe UI" w:hAnsi="Segoe UI" w:cs="Segoe UI"/>
-          <w:sz w:val="28"/>
-          <w:szCs w:val="28"/>
-        </w:rPr>
-        <w:t xml:space="preserve"> noticeable in the United States in the month of March 2020.</w:t>
-      </w:r>
-      <w:r>
-        <w:rPr>
-          <w:rFonts w:ascii="Segoe UI" w:hAnsi="Segoe UI" w:cs="Segoe UI"/>
-          <w:sz w:val="28"/>
-          <w:szCs w:val="28"/>
-        </w:rPr>
-        <w:t xml:space="preserve"> On March 16</w:t>
+        <w:t>The impact of COVID-19 became first noticeable in the United States in the month of March 2020. On March 16</w:t>
       </w:r>
       <w:r>
         <w:rPr>
@@ -982,123 +958,6 @@
       <w:pPr>
         <w:rPr>
           <w:rFonts w:ascii="Segoe UI" w:hAnsi="Segoe UI" w:cs="Segoe UI"/>
-          <w:b/>
-          <w:bCs/>
-          <w:sz w:val="28"/>
-          <w:szCs w:val="28"/>
-        </w:rPr>
-      </w:pPr>
-      <w:r>
-        <w:rPr>
-          <w:rFonts w:ascii="Segoe UI" w:hAnsi="Segoe UI" w:cs="Segoe UI"/>
-          <w:sz w:val="28"/>
-          <w:szCs w:val="28"/>
-        </w:rPr>
-        <w:t xml:space="preserve">During these 5 months, </w:t>
-      </w:r>
-      <w:r>
-        <w:rPr>
-          <w:rFonts w:ascii="Segoe UI" w:hAnsi="Segoe UI" w:cs="Segoe UI"/>
-          <w:b/>
-          <w:bCs/>
-          <w:sz w:val="28"/>
-          <w:szCs w:val="28"/>
-        </w:rPr>
-        <w:t xml:space="preserve">Friday </w:t>
-      </w:r>
-      <w:r>
-        <w:rPr>
-          <w:rFonts w:ascii="Segoe UI" w:hAnsi="Segoe UI" w:cs="Segoe UI"/>
-          <w:sz w:val="28"/>
-          <w:szCs w:val="28"/>
-        </w:rPr>
-        <w:t>saw the highest</w:t>
-      </w:r>
-      <w:r>
-        <w:rPr>
-          <w:rFonts w:ascii="Segoe UI" w:hAnsi="Segoe UI" w:cs="Segoe UI"/>
-          <w:sz w:val="28"/>
-          <w:szCs w:val="28"/>
-        </w:rPr>
-        <w:t xml:space="preserve"> of the total</w:t>
-      </w:r>
-      <w:r>
-        <w:rPr>
-          <w:rFonts w:ascii="Segoe UI" w:hAnsi="Segoe UI" w:cs="Segoe UI"/>
-          <w:sz w:val="28"/>
-          <w:szCs w:val="28"/>
-        </w:rPr>
-        <w:t xml:space="preserve"> number of increase in cases as well as highest number of</w:t>
-      </w:r>
-      <w:r>
-        <w:rPr>
-          <w:rFonts w:ascii="Segoe UI" w:hAnsi="Segoe UI" w:cs="Segoe UI"/>
-          <w:sz w:val="28"/>
-          <w:szCs w:val="28"/>
-        </w:rPr>
-        <w:t xml:space="preserve"> total</w:t>
-      </w:r>
-      <w:r>
-        <w:rPr>
-          <w:rFonts w:ascii="Segoe UI" w:hAnsi="Segoe UI" w:cs="Segoe UI"/>
-          <w:sz w:val="28"/>
-          <w:szCs w:val="28"/>
-        </w:rPr>
-        <w:t xml:space="preserve"> deaths logged. Whereas on the other hand, </w:t>
-      </w:r>
-      <w:r>
-        <w:rPr>
-          <w:rFonts w:ascii="Segoe UI" w:hAnsi="Segoe UI" w:cs="Segoe UI"/>
-          <w:b/>
-          <w:bCs/>
-          <w:sz w:val="28"/>
-          <w:szCs w:val="28"/>
-        </w:rPr>
-        <w:t xml:space="preserve">Sunday </w:t>
-      </w:r>
-      <w:r>
-        <w:rPr>
-          <w:rFonts w:ascii="Segoe UI" w:hAnsi="Segoe UI" w:cs="Segoe UI"/>
-          <w:sz w:val="28"/>
-          <w:szCs w:val="28"/>
-        </w:rPr>
-        <w:t xml:space="preserve">saw the least number of increase in cases and </w:t>
-      </w:r>
-      <w:r>
-        <w:rPr>
-          <w:rFonts w:ascii="Segoe UI" w:hAnsi="Segoe UI" w:cs="Segoe UI"/>
-          <w:b/>
-          <w:bCs/>
-          <w:sz w:val="28"/>
-          <w:szCs w:val="28"/>
-        </w:rPr>
-        <w:t xml:space="preserve">Saturday </w:t>
-      </w:r>
-      <w:r>
-        <w:rPr>
-          <w:rFonts w:ascii="Segoe UI" w:hAnsi="Segoe UI" w:cs="Segoe UI"/>
-          <w:sz w:val="28"/>
-          <w:szCs w:val="28"/>
-        </w:rPr>
-        <w:t xml:space="preserve">saw the least number of deaths. The lowest average increase in the number of cases was seen on </w:t>
-      </w:r>
-      <w:r>
-        <w:rPr>
-          <w:rFonts w:ascii="Segoe UI" w:hAnsi="Segoe UI" w:cs="Segoe UI"/>
-          <w:b/>
-          <w:bCs/>
-          <w:sz w:val="28"/>
-          <w:szCs w:val="28"/>
-        </w:rPr>
-        <w:t>Sunday.</w:t>
-      </w:r>
-    </w:p>
-    <w:p>
-      <w:pPr>
-        <w:rPr>
-          <w:rFonts w:ascii="Segoe UI" w:hAnsi="Segoe UI" w:cs="Segoe UI"/>
-          <w:b/>
-          <w:bCs/>
           <w:sz w:val="28"/>
           <w:szCs w:val="28"/>
         </w:rPr>
@@ -1109,10 +968,10 @@
         </w:rPr>
         <w:lastRenderedPageBreak/>
         <w:drawing>
-          <wp:inline distT="0" distB="0" distL="0" distR="0" wp14:anchorId="4183377F" wp14:editId="74785533">
-            <wp:extent cx="5943600" cy="3881120"/>
-            <wp:effectExtent l="0" t="0" r="0" b="5080"/>
-            <wp:docPr id="12" name="Picture 12"/>
+          <wp:inline distT="0" distB="0" distL="0" distR="0" wp14:anchorId="2C1C2989" wp14:editId="1912D4DA">
+            <wp:extent cx="5943600" cy="3319780"/>
+            <wp:effectExtent l="0" t="0" r="0" b="0"/>
+            <wp:docPr id="2" name="Picture 2"/>
             <wp:cNvGraphicFramePr>
               <a:graphicFrameLocks xmlns:a="http://schemas.openxmlformats.org/drawingml/2006/main" noChangeAspect="1"/>
             </wp:cNvGraphicFramePr>
@@ -1132,7 +991,7 @@
                   <pic:spPr>
                     <a:xfrm>
                       <a:off x="0" y="0"/>
-                      <a:ext cx="5943600" cy="3881120"/>
+                      <a:ext cx="5943600" cy="3319780"/>
                     </a:xfrm>
                     <a:prstGeom prst="rect">
                       <a:avLst/>
@@ -1164,47 +1023,140 @@
           <w:sz w:val="28"/>
           <w:szCs w:val="28"/>
         </w:rPr>
-        <w:t>Fig 3: Total increase in the number of cases by weekday</w:t>
-      </w:r>
-    </w:p>
-    <w:p>
-      <w:pPr>
-        <w:rPr>
-          <w:rFonts w:ascii="Segoe UI" w:hAnsi="Segoe UI" w:cs="Segoe UI"/>
-          <w:b/>
-          <w:bCs/>
-          <w:sz w:val="28"/>
-          <w:szCs w:val="28"/>
-        </w:rPr>
-      </w:pPr>
-    </w:p>
-    <w:p>
-      <w:pPr>
-        <w:rPr>
-          <w:rFonts w:ascii="Segoe UI" w:hAnsi="Segoe UI" w:cs="Segoe UI"/>
-          <w:b/>
-          <w:bCs/>
-          <w:sz w:val="28"/>
-          <w:szCs w:val="28"/>
-        </w:rPr>
-      </w:pPr>
-    </w:p>
-    <w:p>
-      <w:pPr>
-        <w:rPr>
-          <w:rFonts w:ascii="Segoe UI" w:hAnsi="Segoe UI" w:cs="Segoe UI"/>
-          <w:sz w:val="28"/>
-          <w:szCs w:val="28"/>
-        </w:rPr>
-      </w:pPr>
-    </w:p>
-    <w:p>
-      <w:pPr>
-        <w:spacing w:after="0"/>
-        <w:rPr>
-          <w:rFonts w:ascii="Segoe UI" w:hAnsi="Segoe UI" w:cs="Segoe UI"/>
-          <w:i/>
-          <w:iCs/>
+        <w:t>Fig 3: States of the United States affected by COVID-19</w:t>
+      </w:r>
+    </w:p>
+    <w:p>
+      <w:pPr>
+        <w:rPr>
+          <w:rFonts w:ascii="Segoe UI" w:hAnsi="Segoe UI" w:cs="Segoe UI"/>
+          <w:sz w:val="28"/>
+          <w:szCs w:val="28"/>
+        </w:rPr>
+      </w:pPr>
+    </w:p>
+    <w:p>
+      <w:pPr>
+        <w:rPr>
+          <w:rFonts w:ascii="Segoe UI" w:hAnsi="Segoe UI" w:cs="Segoe UI"/>
+          <w:b/>
+          <w:bCs/>
+          <w:sz w:val="28"/>
+          <w:szCs w:val="28"/>
+        </w:rPr>
+      </w:pPr>
+      <w:r>
+        <w:rPr>
+          <w:rFonts w:ascii="Segoe UI" w:hAnsi="Segoe UI" w:cs="Segoe UI"/>
+          <w:sz w:val="28"/>
+          <w:szCs w:val="28"/>
+        </w:rPr>
+        <w:t xml:space="preserve">During these 5 months, </w:t>
+      </w:r>
+      <w:r>
+        <w:rPr>
+          <w:rFonts w:ascii="Segoe UI" w:hAnsi="Segoe UI" w:cs="Segoe UI"/>
+          <w:b/>
+          <w:bCs/>
+          <w:sz w:val="28"/>
+          <w:szCs w:val="28"/>
+        </w:rPr>
+        <w:t xml:space="preserve">Friday </w:t>
+      </w:r>
+      <w:r>
+        <w:rPr>
+          <w:rFonts w:ascii="Segoe UI" w:hAnsi="Segoe UI" w:cs="Segoe UI"/>
+          <w:sz w:val="28"/>
+          <w:szCs w:val="28"/>
+        </w:rPr>
+        <w:t>saw the highest</w:t>
+      </w:r>
+      <w:r>
+        <w:rPr>
+          <w:rFonts w:ascii="Segoe UI" w:hAnsi="Segoe UI" w:cs="Segoe UI"/>
+          <w:sz w:val="28"/>
+          <w:szCs w:val="28"/>
+        </w:rPr>
+        <w:t xml:space="preserve"> of the total</w:t>
+      </w:r>
+      <w:r>
+        <w:rPr>
+          <w:rFonts w:ascii="Segoe UI" w:hAnsi="Segoe UI" w:cs="Segoe UI"/>
+          <w:sz w:val="28"/>
+          <w:szCs w:val="28"/>
+        </w:rPr>
+        <w:t xml:space="preserve"> number of increase in cases as well as highest number of</w:t>
+      </w:r>
+      <w:r>
+        <w:rPr>
+          <w:rFonts w:ascii="Segoe UI" w:hAnsi="Segoe UI" w:cs="Segoe UI"/>
+          <w:sz w:val="28"/>
+          <w:szCs w:val="28"/>
+        </w:rPr>
+        <w:t xml:space="preserve"> total</w:t>
+      </w:r>
+      <w:r>
+        <w:rPr>
+          <w:rFonts w:ascii="Segoe UI" w:hAnsi="Segoe UI" w:cs="Segoe UI"/>
+          <w:sz w:val="28"/>
+          <w:szCs w:val="28"/>
+        </w:rPr>
+        <w:t xml:space="preserve"> deaths logged. Whereas on the other hand, </w:t>
+      </w:r>
+      <w:r>
+        <w:rPr>
+          <w:rFonts w:ascii="Segoe UI" w:hAnsi="Segoe UI" w:cs="Segoe UI"/>
+          <w:b/>
+          <w:bCs/>
+          <w:sz w:val="28"/>
+          <w:szCs w:val="28"/>
+        </w:rPr>
+        <w:t xml:space="preserve">Sunday </w:t>
+      </w:r>
+      <w:r>
+        <w:rPr>
+          <w:rFonts w:ascii="Segoe UI" w:hAnsi="Segoe UI" w:cs="Segoe UI"/>
+          <w:sz w:val="28"/>
+          <w:szCs w:val="28"/>
+        </w:rPr>
+        <w:t xml:space="preserve">saw the least number of increase in cases and </w:t>
+      </w:r>
+      <w:r>
+        <w:rPr>
+          <w:rFonts w:ascii="Segoe UI" w:hAnsi="Segoe UI" w:cs="Segoe UI"/>
+          <w:b/>
+          <w:bCs/>
+          <w:sz w:val="28"/>
+          <w:szCs w:val="28"/>
+        </w:rPr>
+        <w:t xml:space="preserve">Saturday </w:t>
+      </w:r>
+      <w:r>
+        <w:rPr>
+          <w:rFonts w:ascii="Segoe UI" w:hAnsi="Segoe UI" w:cs="Segoe UI"/>
+          <w:sz w:val="28"/>
+          <w:szCs w:val="28"/>
+        </w:rPr>
+        <w:t xml:space="preserve">saw the least number of deaths. The lowest average increase in the number of cases was seen on </w:t>
+      </w:r>
+      <w:r>
+        <w:rPr>
+          <w:rFonts w:ascii="Segoe UI" w:hAnsi="Segoe UI" w:cs="Segoe UI"/>
+          <w:b/>
+          <w:bCs/>
+          <w:sz w:val="28"/>
+          <w:szCs w:val="28"/>
+        </w:rPr>
+        <w:t>Sunday.</w:t>
+      </w:r>
+    </w:p>
+    <w:p>
+      <w:pPr>
+        <w:jc w:val="center"/>
+        <w:rPr>
+          <w:rFonts w:ascii="Segoe UI" w:hAnsi="Segoe UI" w:cs="Segoe UI"/>
+          <w:b/>
+          <w:bCs/>
           <w:sz w:val="28"/>
           <w:szCs w:val="28"/>
         </w:rPr>
@@ -1213,12 +1165,11 @@
         <w:rPr>
           <w:noProof/>
         </w:rPr>
-        <w:lastRenderedPageBreak/>
         <w:drawing>
-          <wp:inline distT="0" distB="0" distL="0" distR="0" wp14:anchorId="3F84BD6C" wp14:editId="3C5E1C92">
-            <wp:extent cx="5943600" cy="3048000"/>
-            <wp:effectExtent l="0" t="0" r="0" b="0"/>
-            <wp:docPr id="10" name="Picture 10"/>
+          <wp:inline distT="0" distB="0" distL="0" distR="0" wp14:anchorId="4183377F" wp14:editId="7B1F5C04">
+            <wp:extent cx="3609975" cy="2357283"/>
+            <wp:effectExtent l="0" t="0" r="0" b="5080"/>
+            <wp:docPr id="12" name="Picture 12"/>
             <wp:cNvGraphicFramePr>
               <a:graphicFrameLocks xmlns:a="http://schemas.openxmlformats.org/drawingml/2006/main" noChangeAspect="1"/>
             </wp:cNvGraphicFramePr>
@@ -1238,7 +1189,7 @@
                   <pic:spPr>
                     <a:xfrm>
                       <a:off x="0" y="0"/>
-                      <a:ext cx="5943600" cy="3048000"/>
+                      <a:ext cx="3615795" cy="2361083"/>
                     </a:xfrm>
                     <a:prstGeom prst="rect">
                       <a:avLst/>
@@ -1249,6 +1200,420 @@
             </a:graphic>
           </wp:inline>
         </w:drawing>
+      </w:r>
+    </w:p>
+    <w:p>
+      <w:pPr>
+        <w:jc w:val="center"/>
+        <w:rPr>
+          <w:rFonts w:ascii="Consolas" w:hAnsi="Consolas" w:cs="Segoe UI"/>
+          <w:b/>
+          <w:bCs/>
+          <w:sz w:val="28"/>
+          <w:szCs w:val="28"/>
+        </w:rPr>
+      </w:pPr>
+      <w:r>
+        <w:rPr>
+          <w:rFonts w:ascii="Consolas" w:hAnsi="Consolas" w:cs="Segoe UI"/>
+          <w:b/>
+          <w:bCs/>
+          <w:sz w:val="28"/>
+          <w:szCs w:val="28"/>
+        </w:rPr>
+        <w:t xml:space="preserve">Fig </w:t>
+      </w:r>
+      <w:r>
+        <w:rPr>
+          <w:rFonts w:ascii="Consolas" w:hAnsi="Consolas" w:cs="Segoe UI"/>
+          <w:b/>
+          <w:bCs/>
+          <w:sz w:val="28"/>
+          <w:szCs w:val="28"/>
+        </w:rPr>
+        <w:t>4</w:t>
+      </w:r>
+      <w:r>
+        <w:rPr>
+          <w:rFonts w:ascii="Consolas" w:hAnsi="Consolas" w:cs="Segoe UI"/>
+          <w:b/>
+          <w:bCs/>
+          <w:sz w:val="28"/>
+          <w:szCs w:val="28"/>
+        </w:rPr>
+        <w:t>: Total increase in the number of cases by weekday</w:t>
+      </w:r>
+    </w:p>
+    <w:p>
+      <w:pPr>
+        <w:rPr>
+          <w:rFonts w:ascii="Segoe UI" w:hAnsi="Segoe UI" w:cs="Segoe UI"/>
+          <w:sz w:val="36"/>
+          <w:szCs w:val="36"/>
+        </w:rPr>
+      </w:pPr>
+      <w:r>
+        <w:rPr>
+          <w:rFonts w:ascii="Segoe UI" w:hAnsi="Segoe UI" w:cs="Segoe UI"/>
+          <w:sz w:val="36"/>
+          <w:szCs w:val="36"/>
+        </w:rPr>
+        <w:lastRenderedPageBreak/>
+        <w:t>Prediction</w:t>
+      </w:r>
+    </w:p>
+    <w:p>
+      <w:pPr>
+        <w:rPr>
+          <w:rFonts w:ascii="Segoe UI" w:hAnsi="Segoe UI" w:cs="Segoe UI"/>
+          <w:sz w:val="28"/>
+          <w:szCs w:val="28"/>
+        </w:rPr>
+      </w:pPr>
+      <w:r>
+        <w:rPr>
+          <w:rFonts w:ascii="Segoe UI" w:hAnsi="Segoe UI" w:cs="Segoe UI"/>
+          <w:sz w:val="28"/>
+          <w:szCs w:val="28"/>
+        </w:rPr>
+        <w:t xml:space="preserve">A vaccine </w:t>
+      </w:r>
+      <w:r>
+        <w:rPr>
+          <w:rFonts w:ascii="Segoe UI" w:hAnsi="Segoe UI" w:cs="Segoe UI"/>
+          <w:sz w:val="28"/>
+          <w:szCs w:val="28"/>
+        </w:rPr>
+        <w:t xml:space="preserve">contains a weak version of the germs that cause the disease that is being cured. It is injected into a </w:t>
+      </w:r>
+      <w:r>
+        <w:rPr>
+          <w:rFonts w:ascii="Segoe UI" w:hAnsi="Segoe UI" w:cs="Segoe UI"/>
+          <w:sz w:val="28"/>
+          <w:szCs w:val="28"/>
+        </w:rPr>
+        <w:t>healthy person’s body</w:t>
+      </w:r>
+      <w:r>
+        <w:rPr>
+          <w:rFonts w:ascii="Segoe UI" w:hAnsi="Segoe UI" w:cs="Segoe UI"/>
+          <w:sz w:val="28"/>
+          <w:szCs w:val="28"/>
+        </w:rPr>
+        <w:t xml:space="preserve"> for the body to produce the appropriate antibodies without causing any harm to the body. </w:t>
+      </w:r>
+      <w:r>
+        <w:rPr>
+          <w:rFonts w:ascii="Segoe UI" w:hAnsi="Segoe UI" w:cs="Segoe UI"/>
+          <w:sz w:val="28"/>
+          <w:szCs w:val="28"/>
+        </w:rPr>
+        <w:t xml:space="preserve">At an average, a vaccine takes about 5 – 10 years to be approved for mass production. This is due to the long process of </w:t>
+      </w:r>
+      <w:r>
+        <w:rPr>
+          <w:rFonts w:ascii="Segoe UI" w:hAnsi="Segoe UI" w:cs="Segoe UI"/>
+          <w:sz w:val="28"/>
+          <w:szCs w:val="28"/>
+        </w:rPr>
+        <w:t xml:space="preserve">setting up assembly </w:t>
+      </w:r>
+      <w:r>
+        <w:rPr>
+          <w:rFonts w:ascii="Segoe UI" w:hAnsi="Segoe UI" w:cs="Segoe UI"/>
+          <w:sz w:val="28"/>
+          <w:szCs w:val="28"/>
+        </w:rPr>
+        <w:t xml:space="preserve">line, </w:t>
+      </w:r>
+      <w:r>
+        <w:rPr>
+          <w:rFonts w:ascii="Segoe UI" w:hAnsi="Segoe UI" w:cs="Segoe UI"/>
+          <w:sz w:val="28"/>
+          <w:szCs w:val="28"/>
+        </w:rPr>
+        <w:t>synthesizing</w:t>
+      </w:r>
+      <w:r>
+        <w:rPr>
+          <w:rFonts w:ascii="Segoe UI" w:hAnsi="Segoe UI" w:cs="Segoe UI"/>
+          <w:sz w:val="28"/>
+          <w:szCs w:val="28"/>
+        </w:rPr>
+        <w:t>, testing on various levels, and constantly improving Quality control in the manufactur</w:t>
+      </w:r>
+      <w:r>
+        <w:rPr>
+          <w:rFonts w:ascii="Segoe UI" w:hAnsi="Segoe UI" w:cs="Segoe UI"/>
+          <w:sz w:val="28"/>
+          <w:szCs w:val="28"/>
+        </w:rPr>
+        <w:t>ing</w:t>
+      </w:r>
+      <w:r>
+        <w:rPr>
+          <w:rFonts w:ascii="Segoe UI" w:hAnsi="Segoe UI" w:cs="Segoe UI"/>
+          <w:sz w:val="28"/>
+          <w:szCs w:val="28"/>
+        </w:rPr>
+        <w:t xml:space="preserve"> process.</w:t>
+      </w:r>
+      <w:r>
+        <w:rPr>
+          <w:rFonts w:ascii="Segoe UI" w:hAnsi="Segoe UI" w:cs="Segoe UI"/>
+          <w:sz w:val="28"/>
+          <w:szCs w:val="28"/>
+        </w:rPr>
+        <w:t xml:space="preserve"> Given the current rate of decline in the number of new cases from April 2020 to May 2020 of 15.69%, this pandemic will </w:t>
+      </w:r>
+      <w:r>
+        <w:rPr>
+          <w:rFonts w:ascii="Segoe UI" w:hAnsi="Segoe UI" w:cs="Segoe UI"/>
+          <w:sz w:val="28"/>
+          <w:szCs w:val="28"/>
+        </w:rPr>
+        <w:t xml:space="preserve">stand at around </w:t>
+      </w:r>
+      <w:r>
+        <w:rPr>
+          <w:rFonts w:ascii="Segoe UI" w:hAnsi="Segoe UI" w:cs="Segoe UI"/>
+          <w:b/>
+          <w:bCs/>
+          <w:sz w:val="28"/>
+          <w:szCs w:val="28"/>
+        </w:rPr>
+        <w:t xml:space="preserve">2,23,802 </w:t>
+      </w:r>
+      <w:r>
+        <w:rPr>
+          <w:rFonts w:ascii="Segoe UI" w:hAnsi="Segoe UI" w:cs="Segoe UI"/>
+          <w:sz w:val="28"/>
+          <w:szCs w:val="28"/>
+        </w:rPr>
+        <w:t xml:space="preserve">new cases by December 2020, </w:t>
+      </w:r>
+      <w:r>
+        <w:rPr>
+          <w:rFonts w:ascii="Segoe UI" w:hAnsi="Segoe UI" w:cs="Segoe UI"/>
+          <w:sz w:val="28"/>
+          <w:szCs w:val="28"/>
+        </w:rPr>
+        <w:t>around</w:t>
+      </w:r>
+      <w:r>
+        <w:rPr>
+          <w:rFonts w:ascii="Segoe UI" w:hAnsi="Segoe UI" w:cs="Segoe UI"/>
+          <w:sz w:val="28"/>
+          <w:szCs w:val="28"/>
+        </w:rPr>
+        <w:t xml:space="preserve"> </w:t>
+      </w:r>
+      <w:r>
+        <w:rPr>
+          <w:rFonts w:ascii="Segoe UI" w:hAnsi="Segoe UI" w:cs="Segoe UI"/>
+          <w:b/>
+          <w:bCs/>
+          <w:sz w:val="28"/>
+          <w:szCs w:val="28"/>
+        </w:rPr>
+        <w:t xml:space="preserve">28,868 </w:t>
+      </w:r>
+      <w:r>
+        <w:rPr>
+          <w:rFonts w:ascii="Segoe UI" w:hAnsi="Segoe UI" w:cs="Segoe UI"/>
+          <w:sz w:val="28"/>
+          <w:szCs w:val="28"/>
+        </w:rPr>
+        <w:t xml:space="preserve">new cases by December 2021, around </w:t>
+      </w:r>
+      <w:r>
+        <w:rPr>
+          <w:rFonts w:ascii="Segoe UI" w:hAnsi="Segoe UI" w:cs="Segoe UI"/>
+          <w:b/>
+          <w:bCs/>
+          <w:sz w:val="28"/>
+          <w:szCs w:val="28"/>
+        </w:rPr>
+        <w:t xml:space="preserve">3,724 </w:t>
+      </w:r>
+      <w:r>
+        <w:rPr>
+          <w:rFonts w:ascii="Segoe UI" w:hAnsi="Segoe UI" w:cs="Segoe UI"/>
+          <w:sz w:val="28"/>
+          <w:szCs w:val="28"/>
+        </w:rPr>
+        <w:t xml:space="preserve">cases by December 2022 and around </w:t>
+      </w:r>
+      <w:r>
+        <w:rPr>
+          <w:rFonts w:ascii="Segoe UI" w:hAnsi="Segoe UI" w:cs="Segoe UI"/>
+          <w:b/>
+          <w:bCs/>
+          <w:sz w:val="28"/>
+          <w:szCs w:val="28"/>
+        </w:rPr>
+        <w:t xml:space="preserve">480 </w:t>
+      </w:r>
+      <w:r>
+        <w:rPr>
+          <w:rFonts w:ascii="Segoe UI" w:hAnsi="Segoe UI" w:cs="Segoe UI"/>
+          <w:sz w:val="28"/>
+          <w:szCs w:val="28"/>
+        </w:rPr>
+        <w:t xml:space="preserve">cases by December 2023 and will be around just </w:t>
+      </w:r>
+      <w:r>
+        <w:rPr>
+          <w:rFonts w:ascii="Segoe UI" w:hAnsi="Segoe UI" w:cs="Segoe UI"/>
+          <w:b/>
+          <w:bCs/>
+          <w:sz w:val="28"/>
+          <w:szCs w:val="28"/>
+        </w:rPr>
+        <w:t xml:space="preserve">8 </w:t>
+      </w:r>
+      <w:r>
+        <w:rPr>
+          <w:rFonts w:ascii="Segoe UI" w:hAnsi="Segoe UI" w:cs="Segoe UI"/>
+          <w:sz w:val="28"/>
+          <w:szCs w:val="28"/>
+        </w:rPr>
+        <w:t>new cases by December 2024.</w:t>
+      </w:r>
+    </w:p>
+    <w:p>
+      <w:pPr>
+        <w:jc w:val="center"/>
+        <w:rPr>
+          <w:rFonts w:ascii="Segoe UI" w:hAnsi="Segoe UI" w:cs="Segoe UI"/>
+          <w:sz w:val="28"/>
+          <w:szCs w:val="28"/>
+        </w:rPr>
+      </w:pPr>
+      <w:r>
+        <w:rPr>
+          <w:noProof/>
+        </w:rPr>
+        <w:drawing>
+          <wp:inline distT="0" distB="0" distL="0" distR="0" wp14:anchorId="6F0112C6" wp14:editId="2183EB01">
+            <wp:extent cx="4401758" cy="2847975"/>
+            <wp:effectExtent l="0" t="0" r="0" b="0"/>
+            <wp:docPr id="4" name="Picture 4"/>
+            <wp:cNvGraphicFramePr>
+              <a:graphicFrameLocks xmlns:a="http://schemas.openxmlformats.org/drawingml/2006/main" noChangeAspect="1"/>
+            </wp:cNvGraphicFramePr>
+            <a:graphic xmlns:a="http://schemas.openxmlformats.org/drawingml/2006/main">
+              <a:graphicData uri="http://schemas.openxmlformats.org/drawingml/2006/picture">
+                <pic:pic xmlns:pic="http://schemas.openxmlformats.org/drawingml/2006/picture">
+                  <pic:nvPicPr>
+                    <pic:cNvPr id="1" name=""/>
+                    <pic:cNvPicPr/>
+                  </pic:nvPicPr>
+                  <pic:blipFill>
+                    <a:blip r:embed="rId10"/>
+                    <a:stretch>
+                      <a:fillRect/>
+                    </a:stretch>
+                  </pic:blipFill>
+                  <pic:spPr>
+                    <a:xfrm>
+                      <a:off x="0" y="0"/>
+                      <a:ext cx="4422438" cy="2861355"/>
+                    </a:xfrm>
+                    <a:prstGeom prst="rect">
+                      <a:avLst/>
+                    </a:prstGeom>
+                  </pic:spPr>
+                </pic:pic>
+              </a:graphicData>
+            </a:graphic>
+          </wp:inline>
+        </w:drawing>
+      </w:r>
+    </w:p>
+    <w:p>
+      <w:pPr>
+        <w:jc w:val="center"/>
+        <w:rPr>
+          <w:rFonts w:ascii="Consolas" w:hAnsi="Consolas" w:cs="Segoe UI"/>
+          <w:b/>
+          <w:bCs/>
+          <w:sz w:val="28"/>
+          <w:szCs w:val="28"/>
+        </w:rPr>
+      </w:pPr>
+      <w:r>
+        <w:rPr>
+          <w:rFonts w:ascii="Consolas" w:hAnsi="Consolas" w:cs="Segoe UI"/>
+          <w:b/>
+          <w:bCs/>
+          <w:sz w:val="28"/>
+          <w:szCs w:val="28"/>
+        </w:rPr>
+        <w:t xml:space="preserve">Fig </w:t>
+      </w:r>
+      <w:r>
+        <w:rPr>
+          <w:rFonts w:ascii="Consolas" w:hAnsi="Consolas" w:cs="Segoe UI"/>
+          <w:b/>
+          <w:bCs/>
+          <w:sz w:val="28"/>
+          <w:szCs w:val="28"/>
+        </w:rPr>
+        <w:t>5</w:t>
+      </w:r>
+      <w:r>
+        <w:rPr>
+          <w:rFonts w:ascii="Consolas" w:hAnsi="Consolas" w:cs="Segoe UI"/>
+          <w:b/>
+          <w:bCs/>
+          <w:sz w:val="28"/>
+          <w:szCs w:val="28"/>
+        </w:rPr>
+        <w:t>: Minimum new cases by year</w:t>
+      </w:r>
+    </w:p>
+    <w:p>
+      <w:pPr>
+        <w:rPr>
+          <w:rFonts w:ascii="Segoe UI" w:hAnsi="Segoe UI" w:cs="Segoe UI"/>
+          <w:sz w:val="28"/>
+          <w:szCs w:val="28"/>
+        </w:rPr>
+      </w:pPr>
+      <w:r>
+        <w:rPr>
+          <w:rFonts w:ascii="Segoe UI" w:hAnsi="Segoe UI" w:cs="Segoe UI"/>
+          <w:sz w:val="28"/>
+          <w:szCs w:val="28"/>
+        </w:rPr>
+        <w:t>This comes in as any past pandemics that lasted at an average of 3 years.</w:t>
+      </w:r>
+      <w:r>
+        <w:rPr>
+          <w:rFonts w:ascii="Segoe UI" w:hAnsi="Segoe UI" w:cs="Segoe UI"/>
+          <w:sz w:val="28"/>
+          <w:szCs w:val="28"/>
+        </w:rPr>
+        <w:t xml:space="preserve"> With the advancements in the medical sciences in the recent times, experts are claiming that it will take at least 18 months to get a proper vaccine for COVID-19 which lands sometime during 2021 which might help in defeating the disease totally by the end of 2021 at the maximum.</w:t>
+      </w:r>
+    </w:p>
+    <w:p>
+      <w:pPr>
+        <w:rPr>
+          <w:rFonts w:ascii="Segoe UI" w:hAnsi="Segoe UI" w:cs="Segoe UI"/>
+          <w:sz w:val="36"/>
+          <w:szCs w:val="36"/>
+        </w:rPr>
+      </w:pPr>
+      <w:r>
+        <w:rPr>
+          <w:rFonts w:ascii="Segoe UI" w:hAnsi="Segoe UI" w:cs="Segoe UI"/>
+          <w:sz w:val="36"/>
+          <w:szCs w:val="36"/>
+        </w:rPr>
+        <w:lastRenderedPageBreak/>
+        <w:t>References</w:t>
       </w:r>
     </w:p>
     <w:p>

</xml_diff>